<commit_message>
Updated guide to include variation for word files
</commit_message>
<xml_diff>
--- a/VerySimpleGuideToUsingGit.docx
+++ b/VerySimpleGuideToUsingGit.docx
@@ -22,13 +22,8 @@
     </w:p>
     <w:p>
       <w:r>
-        <w:t xml:space="preserve">Open GitHub </w:t>
-      </w:r>
-      <w:proofErr w:type="gramStart"/>
-      <w:r>
-        <w:t>Desktop :</w:t>
-      </w:r>
-      <w:proofErr w:type="gramEnd"/>
+        <w:t>Open GitHub Desktop :</w:t>
+      </w:r>
     </w:p>
     <w:p/>
     <w:p>
@@ -104,6 +99,9 @@
         <w:br/>
       </w:r>
       <w:r>
+        <w:rPr>
+          <w:noProof/>
+        </w:rPr>
         <w:drawing>
           <wp:inline distT="0" distB="0" distL="0" distR="0" wp14:anchorId="59DFB6E5" wp14:editId="767857B7">
             <wp:extent cx="4734586" cy="2772162"/>
@@ -149,25 +147,15 @@
     </w:p>
     <w:p>
       <w:r>
-        <w:t xml:space="preserve">This will copy the entire content of the repository to </w:t>
-      </w:r>
-      <w:proofErr w:type="gramStart"/>
-      <w:r>
-        <w:t>you</w:t>
-      </w:r>
-      <w:proofErr w:type="gramEnd"/>
-      <w:r>
-        <w:t xml:space="preserve"> local machine and allow the folder it’s downloaded to the ability to sync with the repository, the screen below will be shown. To view the local directory, </w:t>
-      </w:r>
-      <w:proofErr w:type="gramStart"/>
-      <w:r>
-        <w:t>click :</w:t>
-      </w:r>
-      <w:proofErr w:type="gramEnd"/>
-    </w:p>
-    <w:p/>
-    <w:p>
-      <w:r>
+        <w:t>This will copy the entire content of the repository to you local machine and allow the folder it’s downloaded to the ability to sync with the repository, the screen below will be shown. To view the local directory, click :</w:t>
+      </w:r>
+    </w:p>
+    <w:p/>
+    <w:p>
+      <w:r>
+        <w:rPr>
+          <w:noProof/>
+        </w:rPr>
         <w:drawing>
           <wp:inline distT="0" distB="0" distL="0" distR="0" wp14:anchorId="5F266B12" wp14:editId="1BEDD071">
             <wp:extent cx="5731510" cy="801370"/>
@@ -208,20 +196,15 @@
     <w:p/>
     <w:p>
       <w:r>
-        <w:t xml:space="preserve">If </w:t>
-      </w:r>
-      <w:proofErr w:type="gramStart"/>
-      <w:r>
-        <w:t>not</w:t>
-      </w:r>
-      <w:proofErr w:type="gramEnd"/>
-      <w:r>
-        <w:t xml:space="preserve"> changes have been made by you the Git App will look like this:</w:t>
-      </w:r>
-    </w:p>
-    <w:p/>
-    <w:p>
-      <w:r>
+        <w:t>If not changes have been made by you the Git App will look like this:</w:t>
+      </w:r>
+    </w:p>
+    <w:p/>
+    <w:p>
+      <w:r>
+        <w:rPr>
+          <w:noProof/>
+        </w:rPr>
         <w:drawing>
           <wp:inline distT="0" distB="0" distL="0" distR="0" wp14:anchorId="5F56AFA8" wp14:editId="79FD97CF">
             <wp:extent cx="5731510" cy="3934460"/>
@@ -317,15 +300,7 @@
         <w:br/>
       </w:r>
       <w:r>
-        <w:t xml:space="preserve">The Base page of the repository contains </w:t>
-      </w:r>
-      <w:proofErr w:type="spellStart"/>
-      <w:r>
-        <w:t>a</w:t>
-      </w:r>
-      <w:proofErr w:type="spellEnd"/>
-      <w:r>
-        <w:t xml:space="preserve"> README containing the structure and naming convention etc. to be used.</w:t>
+        <w:t>The Base page of the repository contains a README containing the structure and naming convention etc. to be used.</w:t>
       </w:r>
     </w:p>
     <w:p/>
@@ -416,6 +391,9 @@
     <w:p/>
     <w:p>
       <w:r>
+        <w:rPr>
+          <w:noProof/>
+        </w:rPr>
         <w:drawing>
           <wp:inline distT="0" distB="0" distL="0" distR="0" wp14:anchorId="4AA138C8" wp14:editId="576D8410">
             <wp:extent cx="5731510" cy="1188085"/>
@@ -471,6 +449,9 @@
     <w:p/>
     <w:p>
       <w:r>
+        <w:rPr>
+          <w:noProof/>
+        </w:rPr>
         <w:drawing>
           <wp:inline distT="0" distB="0" distL="0" distR="0" wp14:anchorId="3B416596" wp14:editId="7F52BA2F">
             <wp:extent cx="5731510" cy="1636395"/>
@@ -515,37 +496,25 @@
           <w:noProof/>
         </w:rPr>
       </w:pPr>
-      <w:proofErr w:type="gramStart"/>
-      <w:r>
-        <w:t>In order to</w:t>
-      </w:r>
-      <w:proofErr w:type="gramEnd"/>
-      <w:r>
-        <w:t xml:space="preserve"> get the link to use in your form </w:t>
-      </w:r>
-      <w:r>
-        <w:t xml:space="preserve">click View on </w:t>
-      </w:r>
-      <w:proofErr w:type="spellStart"/>
-      <w:r>
-        <w:t>Github</w:t>
-      </w:r>
-      <w:proofErr w:type="spellEnd"/>
-      <w:r>
-        <w:t xml:space="preserve"> (or press Ctrl-Shift-G</w:t>
-      </w:r>
-      <w:proofErr w:type="gramStart"/>
-      <w:r>
-        <w:t>) :</w:t>
-      </w:r>
-      <w:proofErr w:type="gramEnd"/>
+      <w:r>
+        <w:t xml:space="preserve">In order to get the link to use in your form </w:t>
+      </w:r>
+      <w:r>
+        <w:t>click View on Github (or press Ctrl-Shift-G:</w:t>
+      </w:r>
       <w:r>
         <w:rPr>
           <w:noProof/>
         </w:rPr>
         <w:t xml:space="preserve"> </w:t>
       </w:r>
-      <w:r>
+    </w:p>
+    <w:p/>
+    <w:p>
+      <w:r>
+        <w:rPr>
+          <w:noProof/>
+        </w:rPr>
         <w:drawing>
           <wp:inline distT="0" distB="0" distL="0" distR="0" wp14:anchorId="78FD8213" wp14:editId="3073F895">
             <wp:extent cx="4048690" cy="3553321"/>
@@ -596,25 +565,102 @@
           <w:noProof/>
         </w:rPr>
       </w:pPr>
+    </w:p>
+    <w:p>
+      <w:pPr>
+        <w:rPr>
+          <w:noProof/>
+        </w:rPr>
+      </w:pPr>
+    </w:p>
+    <w:p>
+      <w:pPr>
+        <w:rPr>
+          <w:noProof/>
+        </w:rPr>
+      </w:pPr>
+    </w:p>
+    <w:p>
+      <w:pPr>
+        <w:rPr>
+          <w:noProof/>
+        </w:rPr>
+      </w:pPr>
+    </w:p>
+    <w:p>
+      <w:pPr>
+        <w:rPr>
+          <w:noProof/>
+        </w:rPr>
+      </w:pPr>
+    </w:p>
+    <w:p>
+      <w:pPr>
+        <w:rPr>
+          <w:noProof/>
+        </w:rPr>
+      </w:pPr>
+    </w:p>
+    <w:p>
+      <w:pPr>
+        <w:rPr>
+          <w:noProof/>
+        </w:rPr>
+      </w:pPr>
+    </w:p>
+    <w:p>
+      <w:pPr>
+        <w:rPr>
+          <w:noProof/>
+        </w:rPr>
+      </w:pPr>
+    </w:p>
+    <w:p>
+      <w:pPr>
+        <w:rPr>
+          <w:noProof/>
+        </w:rPr>
+      </w:pPr>
+    </w:p>
+    <w:p>
+      <w:pPr>
+        <w:rPr>
+          <w:noProof/>
+        </w:rPr>
+      </w:pPr>
+    </w:p>
+    <w:p>
+      <w:pPr>
+        <w:rPr>
+          <w:noProof/>
+        </w:rPr>
+      </w:pPr>
+    </w:p>
+    <w:p>
+      <w:pPr>
+        <w:rPr>
+          <w:noProof/>
+        </w:rPr>
+      </w:pPr>
       <w:r>
         <w:rPr>
           <w:noProof/>
         </w:rPr>
         <w:t xml:space="preserve">This will open the repo in a browser: </w:t>
       </w:r>
-      <w:r>
-        <w:rPr>
-          <w:noProof/>
-        </w:rPr>
-        <w:br/>
-      </w:r>
-    </w:p>
-    <w:p>
-      <w:r>
-        <w:rPr>
-          <w:noProof/>
-        </w:rPr>
-        <w:lastRenderedPageBreak/>
+    </w:p>
+    <w:p>
+      <w:pPr>
+        <w:rPr>
+          <w:noProof/>
+        </w:rPr>
+      </w:pPr>
+    </w:p>
+    <w:p>
+      <w:r>
+        <w:rPr>
+          <w:noProof/>
+        </w:rPr>
         <w:drawing>
           <wp:inline distT="0" distB="0" distL="0" distR="0" wp14:anchorId="745ED7CC" wp14:editId="6C80DEC0">
             <wp:extent cx="5731510" cy="3080385"/>
@@ -655,20 +701,15 @@
     <w:p/>
     <w:p>
       <w:r>
-        <w:t xml:space="preserve">The directory structure is at the </w:t>
-      </w:r>
-      <w:proofErr w:type="gramStart"/>
-      <w:r>
-        <w:t>to,</w:t>
-      </w:r>
-      <w:proofErr w:type="gramEnd"/>
-      <w:r>
-        <w:t xml:space="preserve"> simply click to the location of your file, click on the file itself and copy the URL from the address bar of your browser:</w:t>
-      </w:r>
-    </w:p>
-    <w:p/>
-    <w:p>
-      <w:r>
+        <w:t>The directory structure is at the to, simply click to the location of your file, click on the file itself and copy the URL from the address bar of your browser:</w:t>
+      </w:r>
+    </w:p>
+    <w:p/>
+    <w:p>
+      <w:r>
+        <w:rPr>
+          <w:noProof/>
+        </w:rPr>
         <w:drawing>
           <wp:inline distT="0" distB="0" distL="0" distR="0" wp14:anchorId="1E2CDCAF" wp14:editId="44649589">
             <wp:extent cx="5731510" cy="1941195"/>
@@ -707,17 +748,69 @@
       </w:r>
     </w:p>
     <w:p/>
-    <w:p>
-      <w:r>
-        <w:t xml:space="preserve">One of the big advantages of Git is that changes are logged and can be reverted if needed, it provides full version control of </w:t>
-      </w:r>
-      <w:proofErr w:type="gramStart"/>
-      <w:r>
-        <w:t>any and all</w:t>
-      </w:r>
-      <w:proofErr w:type="gramEnd"/>
-      <w:r>
-        <w:t xml:space="preserve"> changes.</w:t>
+    <w:p/>
+    <w:p/>
+    <w:p/>
+    <w:p/>
+    <w:p/>
+    <w:p/>
+    <w:p/>
+    <w:p/>
+    <w:p/>
+    <w:p/>
+    <w:p/>
+    <w:p>
+      <w:r>
+        <w:lastRenderedPageBreak/>
+        <w:t xml:space="preserve">For Office documents (docx, xls etc) click the link as above, but instead of using the link in the URL bar, right click the “View raw” and select copy link: </w:t>
+      </w:r>
+      <w:r>
+        <w:br/>
+      </w:r>
+    </w:p>
+    <w:p>
+      <w:r>
+        <w:drawing>
+          <wp:inline distT="0" distB="0" distL="0" distR="0" wp14:anchorId="3672D056" wp14:editId="162B0760">
+            <wp:extent cx="5731510" cy="4018280"/>
+            <wp:effectExtent l="0" t="0" r="2540" b="1270"/>
+            <wp:docPr id="147548545" name="Picture 1"/>
+            <wp:cNvGraphicFramePr>
+              <a:graphicFrameLocks xmlns:a="http://schemas.openxmlformats.org/drawingml/2006/main" noChangeAspect="1"/>
+            </wp:cNvGraphicFramePr>
+            <a:graphic xmlns:a="http://schemas.openxmlformats.org/drawingml/2006/main">
+              <a:graphicData uri="http://schemas.openxmlformats.org/drawingml/2006/picture">
+                <pic:pic xmlns:pic="http://schemas.openxmlformats.org/drawingml/2006/picture">
+                  <pic:nvPicPr>
+                    <pic:cNvPr id="147548545" name=""/>
+                    <pic:cNvPicPr/>
+                  </pic:nvPicPr>
+                  <pic:blipFill>
+                    <a:blip r:embed="rId16"/>
+                    <a:stretch>
+                      <a:fillRect/>
+                    </a:stretch>
+                  </pic:blipFill>
+                  <pic:spPr>
+                    <a:xfrm>
+                      <a:off x="0" y="0"/>
+                      <a:ext cx="5731510" cy="4018280"/>
+                    </a:xfrm>
+                    <a:prstGeom prst="rect">
+                      <a:avLst/>
+                    </a:prstGeom>
+                  </pic:spPr>
+                </pic:pic>
+              </a:graphicData>
+            </a:graphic>
+          </wp:inline>
+        </w:drawing>
+      </w:r>
+    </w:p>
+    <w:p/>
+    <w:p>
+      <w:r>
+        <w:t>One of the big advantages of Git is that changes are logged and can be reverted if needed, it provides full version control of any and all changes.</w:t>
       </w:r>
       <w:r>
         <w:t xml:space="preserve"> It also allows multiple people to work on the same things without interfering with each other’s work</w:t>
@@ -729,7 +822,7 @@
         <w:br/>
         <w:t xml:space="preserve">Git is a big thing in itself and if you’re interested there is a huge amount of documentation and resources at </w:t>
       </w:r>
-      <w:hyperlink r:id="rId16" w:history="1">
+      <w:hyperlink r:id="rId17" w:history="1">
         <w:r>
           <w:rPr>
             <w:rStyle w:val="Hyperlink"/>
@@ -740,7 +833,7 @@
       <w:r>
         <w:t xml:space="preserve"> and a rundown of what Git is and how to use it at </w:t>
       </w:r>
-      <w:hyperlink r:id="rId17" w:history="1">
+      <w:hyperlink r:id="rId18" w:history="1">
         <w:r>
           <w:rPr>
             <w:rStyle w:val="Hyperlink"/>
@@ -1358,6 +1451,7 @@
   <w:style w:type="character" w:default="1" w:styleId="DefaultParagraphFont">
     <w:name w:val="Default Paragraph Font"/>
     <w:uiPriority w:val="1"/>
+    <w:semiHidden/>
     <w:unhideWhenUsed/>
   </w:style>
   <w:style w:type="table" w:default="1" w:styleId="TableNormal">

</xml_diff>